<commit_message>
Updated research methods and references for Data distr research
</commit_message>
<xml_diff>
--- a/Documentation/Research/Research-DataDistribution-HeardIT.docx
+++ b/Documentation/Research/Research-DataDistribution-HeardIT.docx
@@ -1415,15 +1415,7 @@
         <w:t xml:space="preserve"> databases do not </w:t>
       </w:r>
       <w:r>
-        <w:t xml:space="preserve">deal with storing the actual files, thus allowing them to handle all of the information about the songs that needs to be stored. For these kinds of databases, Spotify and SoundCloud use relational databases like </w:t>
-      </w:r>
-      <w:proofErr w:type="spellStart"/>
-      <w:r>
-        <w:t>PostrgreSQL</w:t>
-      </w:r>
-      <w:proofErr w:type="spellEnd"/>
-      <w:r>
-        <w:t xml:space="preserve"> and NoSQL databases like Cassandra.</w:t>
+        <w:t>deal with storing the actual files, thus allowing them to handle all of the information about the songs that needs to be stored. For these kinds of databases, Spotify and SoundCloud use relational databases like PostrgreSQL and NoSQL databases like Cassandra.</w:t>
       </w:r>
     </w:p>
     <w:p>
@@ -1704,14 +1696,6 @@
     </w:p>
     <w:p>
       <w:pPr>
-        <w:spacing w:after="200" w:line="276" w:lineRule="auto"/>
-      </w:pPr>
-      <w:r>
-        <w:br w:type="page"/>
-      </w:r>
-    </w:p>
-    <w:p>
-      <w:pPr>
         <w:rPr>
           <w:sz w:val="22"/>
           <w:szCs w:val="24"/>
@@ -1815,10 +1799,7 @@
         <w:t>,</w:t>
       </w:r>
       <w:r>
-        <w:t xml:space="preserve"> </w:t>
-      </w:r>
-      <w:r>
-        <w:t xml:space="preserve">providing authentication and authorization services. It </w:t>
+        <w:t xml:space="preserve"> providing authentication and authorization services. It </w:t>
       </w:r>
       <w:r>
         <w:t>provides</w:t>
@@ -1845,7 +1826,11 @@
         <w:t xml:space="preserve">applications. </w:t>
       </w:r>
       <w:r>
-        <w:t>For this reason, I decided to integrate Auth0’s capabilities in my application. This would allow me gain experience using an external authentication and authorization provider while also speeding up the process and allowing me to focus on the rest of my application.</w:t>
+        <w:t xml:space="preserve">For this reason, I decided to integrate Auth0’s capabilities in my </w:t>
+      </w:r>
+      <w:r>
+        <w:lastRenderedPageBreak/>
+        <w:t>application. This would allow me gain experience using an external authentication and authorization provider while also speeding up the process and allowing me to focus on the rest of my application.</w:t>
       </w:r>
     </w:p>
     <w:p>
@@ -1941,14 +1926,14 @@
           <w:rFonts w:asciiTheme="minorHAnsi" w:hAnsiTheme="minorHAnsi" w:cstheme="minorHAnsi"/>
           <w:szCs w:val="20"/>
         </w:rPr>
-        <w:t xml:space="preserve"> – this method was used to determine the </w:t>
+        <w:t xml:space="preserve"> – this method was used to </w:t>
       </w:r>
       <w:r>
         <w:rPr>
           <w:rFonts w:asciiTheme="minorHAnsi" w:hAnsiTheme="minorHAnsi" w:cstheme="minorHAnsi"/>
           <w:szCs w:val="20"/>
         </w:rPr>
-        <w:t>maintainability aspects of the two architecture patterns</w:t>
+        <w:t>determine how can I protect my users’ data</w:t>
       </w:r>
     </w:p>
     <w:p>
@@ -1960,18 +1945,49 @@
         </w:numPr>
       </w:pPr>
       <w:r>
+        <w:t>Available product analysis – this method was used to determine what kind of authentication and authorization service providers there are</w:t>
+      </w:r>
+    </w:p>
+    <w:p>
+      <w:pPr>
+        <w:pStyle w:val="ListParagraph"/>
+        <w:numPr>
+          <w:ilvl w:val="0"/>
+          <w:numId w:val="32"/>
+        </w:numPr>
+      </w:pPr>
+      <w:r>
+        <w:t>Document analysis – this method was used for finding out how to integrate Auth0 into my application</w:t>
+      </w:r>
+    </w:p>
+    <w:p>
+      <w:pPr>
+        <w:pStyle w:val="ListParagraph"/>
+        <w:numPr>
+          <w:ilvl w:val="0"/>
+          <w:numId w:val="32"/>
+        </w:numPr>
+      </w:pPr>
+      <w:r>
         <w:rPr>
           <w:rFonts w:asciiTheme="minorHAnsi" w:hAnsiTheme="minorHAnsi" w:cstheme="minorHAnsi"/>
           <w:szCs w:val="20"/>
         </w:rPr>
-        <w:t>IT architecture sketching</w:t>
+        <w:t>Ethical check – this method was used to determine the credibility of Auth0 and possible drawbacks of using a third</w:t>
       </w:r>
       <w:r>
         <w:rPr>
           <w:rFonts w:asciiTheme="minorHAnsi" w:hAnsiTheme="minorHAnsi" w:cstheme="minorHAnsi"/>
           <w:szCs w:val="20"/>
         </w:rPr>
-        <w:t xml:space="preserve"> – this method was used to evaluate which architecture design would be most suitable to my requirements</w:t>
+        <w:t>-</w:t>
+      </w:r>
+      <w:r>
+        <w:rPr>
+          <w:rFonts w:asciiTheme="minorHAnsi" w:hAnsiTheme="minorHAnsi" w:cstheme="minorHAnsi"/>
+          <w:szCs w:val="20"/>
+        </w:rPr>
+        <w:t>party service</w:t>
       </w:r>
     </w:p>
     <w:p/>
@@ -2184,15 +2200,7 @@
       </w:pPr>
       <w:bookmarkStart w:id="4" w:name="_Hlk153358857"/>
       <w:r>
-        <w:t xml:space="preserve">How does Spotify work? Spotify Tech Stack explored. (2023, October 11). </w:t>
-      </w:r>
-      <w:proofErr w:type="spellStart"/>
-      <w:r>
-        <w:t>Intuji</w:t>
-      </w:r>
-      <w:proofErr w:type="spellEnd"/>
-      <w:r>
-        <w:t xml:space="preserve">. </w:t>
+        <w:t xml:space="preserve">How does Spotify work? Spotify Tech Stack explored. (2023, October 11). Intuji. </w:t>
       </w:r>
       <w:hyperlink r:id="rId8" w:history="1">
         <w:r>
@@ -2231,6 +2239,66 @@
           <w:numId w:val="27"/>
         </w:numPr>
       </w:pPr>
+      <w:r>
+        <w:t xml:space="preserve">Auth0: Secure access for everyone. But not just anyone. (n.d.). Auth0. </w:t>
+      </w:r>
+      <w:hyperlink r:id="rId10" w:history="1">
+        <w:r>
+          <w:rPr>
+            <w:rStyle w:val="Hyperlink"/>
+          </w:rPr>
+          <w:t>https://auth0.com/</w:t>
+        </w:r>
+      </w:hyperlink>
+    </w:p>
+    <w:p>
+      <w:pPr>
+        <w:pStyle w:val="ListParagraph"/>
+        <w:numPr>
+          <w:ilvl w:val="0"/>
+          <w:numId w:val="27"/>
+        </w:numPr>
+      </w:pPr>
+      <w:r>
+        <w:t xml:space="preserve">AuTH0: key features, technical overview, and alternatives. (2024, May 1). Frontegg. </w:t>
+      </w:r>
+      <w:hyperlink r:id="rId11" w:history="1">
+        <w:r>
+          <w:rPr>
+            <w:rStyle w:val="Hyperlink"/>
+          </w:rPr>
+          <w:t>https://frontegg.com/guides/auth0</w:t>
+        </w:r>
+      </w:hyperlink>
+    </w:p>
+    <w:p>
+      <w:pPr>
+        <w:pStyle w:val="ListParagraph"/>
+        <w:numPr>
+          <w:ilvl w:val="0"/>
+          <w:numId w:val="27"/>
+        </w:numPr>
+      </w:pPr>
+      <w:r>
+        <w:t xml:space="preserve">OAuth 2.0 — OAuth. (n.d.). </w:t>
+      </w:r>
+      <w:hyperlink r:id="rId12" w:history="1">
+        <w:r>
+          <w:rPr>
+            <w:rStyle w:val="Hyperlink"/>
+          </w:rPr>
+          <w:t>https://oauth.net/2/</w:t>
+        </w:r>
+      </w:hyperlink>
+    </w:p>
+    <w:p>
+      <w:pPr>
+        <w:pStyle w:val="ListParagraph"/>
+        <w:numPr>
+          <w:ilvl w:val="0"/>
+          <w:numId w:val="27"/>
+        </w:numPr>
+      </w:pPr>
     </w:p>
     <w:bookmarkEnd w:id="4"/>
     <w:p>
@@ -2239,7 +2307,7 @@
       </w:pPr>
     </w:p>
     <w:sectPr>
-      <w:footerReference w:type="default" r:id="rId10"/>
+      <w:footerReference w:type="default" r:id="rId13"/>
       <w:pgSz w:w="11907" w:h="16840" w:code="9"/>
       <w:pgMar w:top="1560" w:right="1134" w:bottom="1134" w:left="1560" w:header="567" w:footer="510" w:gutter="0"/>
       <w:cols w:space="708"/>

</xml_diff>

<commit_message>
Updates to data research
</commit_message>
<xml_diff>
--- a/Documentation/Research/Research-DataDistribution-HeardIT.docx
+++ b/Documentation/Research/Research-DataDistribution-HeardIT.docx
@@ -1415,7 +1415,15 @@
         <w:t xml:space="preserve"> databases do not </w:t>
       </w:r>
       <w:r>
-        <w:t>deal with storing the actual files, thus allowing them to handle all of the information about the songs that needs to be stored. For these kinds of databases, Spotify and SoundCloud use relational databases like PostrgreSQL and NoSQL databases like Cassandra.</w:t>
+        <w:t xml:space="preserve">deal with storing the actual files, thus allowing them to handle all of the information about the songs that needs to be stored. For these kinds of databases, Spotify and SoundCloud use relational databases like </w:t>
+      </w:r>
+      <w:proofErr w:type="spellStart"/>
+      <w:r>
+        <w:t>PostrgreSQL</w:t>
+      </w:r>
+      <w:proofErr w:type="spellEnd"/>
+      <w:r>
+        <w:t xml:space="preserve"> and NoSQL databases like Cassandra.</w:t>
       </w:r>
     </w:p>
     <w:p>
@@ -2034,7 +2042,32 @@
         <w:ind w:left="360" w:firstLine="360"/>
       </w:pPr>
       <w:r>
-        <w:t>Continuing my comparison between the Layered design and the Microservices, this time I am going to compare the</w:t>
+        <w:t>The final set of data that HeardIT is working with is the more general and less sensitive types of information. This includes published song metadata, playlist information, public comments and announcements and others. I have aggregated these kinds of data since they will follow a more general approach when it comes to storage, scalability and security. These types of data can be stored in relational databases like MySQL and can be safely imported into scalable deploy</w:t>
+      </w:r>
+      <w:r>
+        <w:t xml:space="preserve">ments to meet the demand. </w:t>
+      </w:r>
+    </w:p>
+    <w:p>
+      <w:pPr>
+        <w:ind w:left="360" w:firstLine="360"/>
+      </w:pPr>
+      <w:r>
+        <w:t>In fact, these types of databases are a great match for storing my metadata and public information since, a relational database like MySQL can be a great asset for performing complex search and recommendation algorithms. Relational databases are designed to be fast and efficient and can be</w:t>
+      </w:r>
+    </w:p>
+    <w:p>
+      <w:pPr>
+        <w:ind w:left="360" w:firstLine="360"/>
+        <w:rPr>
+          <w:color w:val="FF0000"/>
+        </w:rPr>
+      </w:pPr>
+      <w:r>
+        <w:rPr>
+          <w:color w:val="FF0000"/>
+        </w:rPr>
+        <w:t>Using a MySQL relational database is advantageous due to its strong support for ACID compliance, ensuring data integrity and reliable transactions. It efficiently handles structured data with complex relationships and enables sophisticated querying through SQL, making it ideal for applications requiring robust data management and analysis. MySQL's scalability, performance optimization features, security capabilities, and extensive community support further enhance its appeal. Additionally, being open-source and cross-platform, MySQL offers cost-effectiveness and versatility, making it suitable for various applications, including web development, e-commerce, and enterprise solutions.</w:t>
       </w:r>
     </w:p>
     <w:p>
@@ -2070,6 +2103,7 @@
           <w:rFonts w:asciiTheme="minorHAnsi" w:hAnsiTheme="minorHAnsi" w:cstheme="minorHAnsi"/>
           <w:szCs w:val="20"/>
         </w:rPr>
+        <w:lastRenderedPageBreak/>
         <w:t>Literature study</w:t>
       </w:r>
       <w:r>
@@ -2200,7 +2234,15 @@
       </w:pPr>
       <w:bookmarkStart w:id="4" w:name="_Hlk153358857"/>
       <w:r>
-        <w:t xml:space="preserve">How does Spotify work? Spotify Tech Stack explored. (2023, October 11). Intuji. </w:t>
+        <w:t xml:space="preserve">How does Spotify work? Spotify Tech Stack explored. (2023, October 11). </w:t>
+      </w:r>
+      <w:proofErr w:type="spellStart"/>
+      <w:r>
+        <w:t>Intuji</w:t>
+      </w:r>
+      <w:proofErr w:type="spellEnd"/>
+      <w:r>
+        <w:t xml:space="preserve">. </w:t>
       </w:r>
       <w:hyperlink r:id="rId8" w:history="1">
         <w:r>
@@ -2260,7 +2302,15 @@
         </w:numPr>
       </w:pPr>
       <w:r>
-        <w:t xml:space="preserve">AuTH0: key features, technical overview, and alternatives. (2024, May 1). Frontegg. </w:t>
+        <w:t xml:space="preserve">AuTH0: key features, technical overview, and alternatives. (2024, May 1). </w:t>
+      </w:r>
+      <w:proofErr w:type="spellStart"/>
+      <w:r>
+        <w:t>Frontegg</w:t>
+      </w:r>
+      <w:proofErr w:type="spellEnd"/>
+      <w:r>
+        <w:t xml:space="preserve">. </w:t>
       </w:r>
       <w:hyperlink r:id="rId11" w:history="1">
         <w:r>

</xml_diff>

<commit_message>
Data distr research complete
</commit_message>
<xml_diff>
--- a/Documentation/Research/Research-DataDistribution-HeardIT.docx
+++ b/Documentation/Research/Research-DataDistribution-HeardIT.docx
@@ -293,7 +293,7 @@
             </w:rPr>
             <w:fldChar w:fldCharType="separate"/>
           </w:r>
-          <w:hyperlink w:anchor="_Toc163978462" w:history="1">
+          <w:hyperlink w:anchor="_Toc167477907" w:history="1">
             <w:r>
               <w:rPr>
                 <w:rStyle w:val="Hyperlink"/>
@@ -345,7 +345,7 @@
                 <w:noProof/>
                 <w:webHidden/>
               </w:rPr>
-              <w:instrText xml:space="preserve"> PAGEREF _Toc163978462 \h </w:instrText>
+              <w:instrText xml:space="preserve"> PAGEREF _Toc167477907 \h </w:instrText>
             </w:r>
             <w:r>
               <w:rPr>
@@ -390,7 +390,7 @@
               <w14:ligatures w14:val="standardContextual"/>
             </w:rPr>
           </w:pPr>
-          <w:hyperlink w:anchor="_Toc163978463" w:history="1">
+          <w:hyperlink w:anchor="_Toc167477908" w:history="1">
             <w:r>
               <w:rPr>
                 <w:rStyle w:val="Hyperlink"/>
@@ -442,7 +442,7 @@
                 <w:noProof/>
                 <w:webHidden/>
               </w:rPr>
-              <w:instrText xml:space="preserve"> PAGEREF _Toc163978463 \h </w:instrText>
+              <w:instrText xml:space="preserve"> PAGEREF _Toc167477908 \h </w:instrText>
             </w:r>
             <w:r>
               <w:rPr>
@@ -487,7 +487,7 @@
               <w14:ligatures w14:val="standardContextual"/>
             </w:rPr>
           </w:pPr>
-          <w:hyperlink w:anchor="_Toc163978464" w:history="1">
+          <w:hyperlink w:anchor="_Toc167477909" w:history="1">
             <w:r>
               <w:rPr>
                 <w:rStyle w:val="Hyperlink"/>
@@ -539,7 +539,7 @@
                 <w:noProof/>
                 <w:webHidden/>
               </w:rPr>
-              <w:instrText xml:space="preserve"> PAGEREF _Toc163978464 \h </w:instrText>
+              <w:instrText xml:space="preserve"> PAGEREF _Toc167477909 \h </w:instrText>
             </w:r>
             <w:r>
               <w:rPr>
@@ -584,7 +584,7 @@
               <w14:ligatures w14:val="standardContextual"/>
             </w:rPr>
           </w:pPr>
-          <w:hyperlink w:anchor="_Toc163978465" w:history="1">
+          <w:hyperlink w:anchor="_Toc167477910" w:history="1">
             <w:r>
               <w:rPr>
                 <w:rStyle w:val="Hyperlink"/>
@@ -636,7 +636,7 @@
                 <w:noProof/>
                 <w:webHidden/>
               </w:rPr>
-              <w:instrText xml:space="preserve"> PAGEREF _Toc163978465 \h </w:instrText>
+              <w:instrText xml:space="preserve"> PAGEREF _Toc167477910 \h </w:instrText>
             </w:r>
             <w:r>
               <w:rPr>
@@ -656,7 +656,7 @@
                 <w:noProof/>
                 <w:webHidden/>
               </w:rPr>
-              <w:t>8</w:t>
+              <w:t>7</w:t>
             </w:r>
             <w:r>
               <w:rPr>
@@ -701,7 +701,7 @@
           <w:lang w:val="en-US"/>
         </w:rPr>
       </w:pPr>
-      <w:bookmarkStart w:id="0" w:name="_Toc163978462"/>
+      <w:bookmarkStart w:id="0" w:name="_Toc167477907"/>
       <w:r>
         <w:rPr>
           <w:lang w:val="en-US"/>
@@ -800,7 +800,7 @@
           <w:lang w:val="en-US"/>
         </w:rPr>
       </w:pPr>
-      <w:bookmarkStart w:id="1" w:name="_Toc163978463"/>
+      <w:bookmarkStart w:id="1" w:name="_Toc167477908"/>
       <w:r>
         <w:rPr>
           <w:lang w:val="en-US"/>
@@ -930,7 +930,7 @@
           <w:lang w:val="en-US"/>
         </w:rPr>
       </w:pPr>
-      <w:bookmarkStart w:id="2" w:name="_Toc163978464"/>
+      <w:bookmarkStart w:id="2" w:name="_Toc167477909"/>
       <w:r>
         <w:rPr>
           <w:szCs w:val="28"/>
@@ -1415,15 +1415,7 @@
         <w:t xml:space="preserve"> databases do not </w:t>
       </w:r>
       <w:r>
-        <w:t xml:space="preserve">deal with storing the actual files, thus allowing them to handle all of the information about the songs that needs to be stored. For these kinds of databases, Spotify and SoundCloud use relational databases like </w:t>
-      </w:r>
-      <w:proofErr w:type="spellStart"/>
-      <w:r>
-        <w:t>PostrgreSQL</w:t>
-      </w:r>
-      <w:proofErr w:type="spellEnd"/>
-      <w:r>
-        <w:t xml:space="preserve"> and NoSQL databases like Cassandra.</w:t>
+        <w:t>deal with storing the actual files, thus allowing them to handle all of the information about the songs that needs to be stored. For these kinds of databases, Spotify and SoundCloud use relational databases like PostrgreSQL and NoSQL databases like Cassandra.</w:t>
       </w:r>
     </w:p>
     <w:p>
@@ -2055,20 +2047,107 @@
       <w:r>
         <w:t>In fact, these types of databases are a great match for storing my metadata and public information since, a relational database like MySQL can be a great asset for performing complex search and recommendation algorithms. Relational databases are designed to be fast and efficient and can be</w:t>
       </w:r>
+      <w:r>
+        <w:t xml:space="preserve"> </w:t>
+      </w:r>
+      <w:r>
+        <w:t>advantageous due to it</w:t>
+      </w:r>
+      <w:r>
+        <w:t>s</w:t>
+      </w:r>
+      <w:r>
+        <w:t xml:space="preserve"> ensuring </w:t>
+      </w:r>
+      <w:r>
+        <w:t xml:space="preserve">of </w:t>
+      </w:r>
+      <w:r>
+        <w:t>data integrity and reliable transactions. It efficiently handles structured data with complex relationships and enables sophisticated querying through SQL</w:t>
+      </w:r>
+      <w:r>
+        <w:t xml:space="preserve"> transactions</w:t>
+      </w:r>
+      <w:r>
+        <w:t>, making it ideal for applications requiring robust data managemen</w:t>
+      </w:r>
+      <w:r>
+        <w:t>t</w:t>
+      </w:r>
+      <w:r>
+        <w:t xml:space="preserve">. MySQL's scalability, </w:t>
+      </w:r>
+      <w:r>
+        <w:t xml:space="preserve">high </w:t>
+      </w:r>
+      <w:r>
+        <w:t>performance optimization features</w:t>
+      </w:r>
+      <w:r>
+        <w:t xml:space="preserve"> and</w:t>
+      </w:r>
+      <w:r>
+        <w:t xml:space="preserve"> security capabilities</w:t>
+      </w:r>
+      <w:r>
+        <w:t xml:space="preserve"> make it a great choice for HeardIT. On top of that, I have had plenty of experience in the past creating complex applications that use MySQL for their databases. Even if I face issues regarding it, there is </w:t>
+      </w:r>
+      <w:r>
+        <w:t xml:space="preserve">extensive community support </w:t>
+      </w:r>
+      <w:r>
+        <w:t xml:space="preserve">that </w:t>
+      </w:r>
+      <w:r>
+        <w:t>further</w:t>
+      </w:r>
+      <w:r>
+        <w:t xml:space="preserve"> support me and allow me to resolve my issues.</w:t>
+      </w:r>
+      <w:r>
+        <w:t xml:space="preserve"> </w:t>
+      </w:r>
+      <w:r>
+        <w:t xml:space="preserve">Additionally, </w:t>
+      </w:r>
+      <w:r>
+        <w:t xml:space="preserve">it </w:t>
+      </w:r>
+      <w:r>
+        <w:t xml:space="preserve">being </w:t>
+      </w:r>
+      <w:r>
+        <w:t xml:space="preserve">an </w:t>
+      </w:r>
+      <w:r>
+        <w:t xml:space="preserve">open-source and cross-platform, MySQL </w:t>
+      </w:r>
+      <w:r>
+        <w:t xml:space="preserve">is </w:t>
+      </w:r>
+      <w:r>
+        <w:t>cost-effective and versatil</w:t>
+      </w:r>
+      <w:r>
+        <w:t>e</w:t>
+      </w:r>
+      <w:r>
+        <w:t>, making it suitable for web development</w:t>
+      </w:r>
+      <w:r>
+        <w:t xml:space="preserve"> and</w:t>
+      </w:r>
+      <w:r>
+        <w:t xml:space="preserve"> enterprise solutions</w:t>
+      </w:r>
+      <w:r>
+        <w:t xml:space="preserve"> such as the HeardIT web-application.</w:t>
+      </w:r>
     </w:p>
     <w:p>
       <w:pPr>
         <w:ind w:left="360" w:firstLine="360"/>
-        <w:rPr>
-          <w:color w:val="FF0000"/>
-        </w:rPr>
-      </w:pPr>
-      <w:r>
-        <w:rPr>
-          <w:color w:val="FF0000"/>
-        </w:rPr>
-        <w:t>Using a MySQL relational database is advantageous due to its strong support for ACID compliance, ensuring data integrity and reliable transactions. It efficiently handles structured data with complex relationships and enables sophisticated querying through SQL, making it ideal for applications requiring robust data management and analysis. MySQL's scalability, performance optimization features, security capabilities, and extensive community support further enhance its appeal. Additionally, being open-source and cross-platform, MySQL offers cost-effectiveness and versatility, making it suitable for various applications, including web development, e-commerce, and enterprise solutions.</w:t>
-      </w:r>
+      </w:pPr>
     </w:p>
     <w:p>
       <w:pPr>
@@ -2087,6 +2166,7 @@
         <w:rPr>
           <w:szCs w:val="20"/>
         </w:rPr>
+        <w:lastRenderedPageBreak/>
         <w:t xml:space="preserve">Methods used: </w:t>
       </w:r>
     </w:p>
@@ -2103,15 +2183,7 @@
           <w:rFonts w:asciiTheme="minorHAnsi" w:hAnsiTheme="minorHAnsi" w:cstheme="minorHAnsi"/>
           <w:szCs w:val="20"/>
         </w:rPr>
-        <w:lastRenderedPageBreak/>
-        <w:t>Literature study</w:t>
-      </w:r>
-      <w:r>
-        <w:rPr>
-          <w:rFonts w:asciiTheme="minorHAnsi" w:hAnsiTheme="minorHAnsi" w:cstheme="minorHAnsi"/>
-          <w:szCs w:val="20"/>
-        </w:rPr>
-        <w:t xml:space="preserve"> – this method was used to determine the maintainability aspects of the two architecture patterns</w:t>
+        <w:t>Domain modelling – this method was used to determine the specifics of the kinds of metadata I will have to work with</w:t>
       </w:r>
     </w:p>
     <w:p>
@@ -2127,14 +2199,7 @@
           <w:rFonts w:asciiTheme="minorHAnsi" w:hAnsiTheme="minorHAnsi" w:cstheme="minorHAnsi"/>
           <w:szCs w:val="20"/>
         </w:rPr>
-        <w:t>IT architecture sketching</w:t>
-      </w:r>
-      <w:r>
-        <w:rPr>
-          <w:rFonts w:asciiTheme="minorHAnsi" w:hAnsiTheme="minorHAnsi" w:cstheme="minorHAnsi"/>
-          <w:szCs w:val="20"/>
-        </w:rPr>
-        <w:t xml:space="preserve"> – this method was used to evaluate which architecture design would be most suitable to my requirements</w:t>
+        <w:t>Community research - this method was used to see how can I best store and handle my metadata</w:t>
       </w:r>
     </w:p>
     <w:p>
@@ -2145,13 +2210,6 @@
           <w:szCs w:val="24"/>
         </w:rPr>
       </w:pPr>
-      <w:r>
-        <w:rPr>
-          <w:sz w:val="22"/>
-          <w:szCs w:val="24"/>
-        </w:rPr>
-        <w:br w:type="page"/>
-      </w:r>
     </w:p>
     <w:p>
       <w:pPr>
@@ -2166,13 +2224,12 @@
           <w:lang w:val="en-US"/>
         </w:rPr>
       </w:pPr>
-      <w:bookmarkStart w:id="3" w:name="_Toc163978465"/>
+      <w:bookmarkStart w:id="3" w:name="_Toc167477910"/>
       <w:r>
         <w:rPr>
           <w:szCs w:val="28"/>
           <w:lang w:val="en-US"/>
         </w:rPr>
-        <w:lastRenderedPageBreak/>
         <w:t>Conclusion</w:t>
       </w:r>
       <w:bookmarkEnd w:id="3"/>
@@ -2185,10 +2242,54 @@
         <w:t xml:space="preserve">To conclude this research, </w:t>
       </w:r>
       <w:r>
-        <w:t xml:space="preserve">I am going to design the HeardIT application architecture to follow the </w:t>
-      </w:r>
-      <w:r>
-        <w:t>Microservices architecture design pattern to establish the architecture of the HeardIT application. After carefully considering my options, conducting extensive research into the possible architecture designs that I could follow, I determined that the Microservices design pattern is the most suitable one, due to its scalability, stability, maintainability, cloud native design and security by design aspects that it can provide me.</w:t>
+        <w:t>I am going to design the HeardIT application</w:t>
+      </w:r>
+      <w:r>
+        <w:t xml:space="preserve">’s data distributive system to include multiple different types of approaches. This will be done in order to allow for the best possible storage and handling performance, security, capacity and effectiveness of the database systems. For my music I am going to use a Google Cloud Storage database, where I will keep my song files, and a MySQL database for my songs’ metadata. For my users, I decided to take the </w:t>
+      </w:r>
+      <w:r>
+        <w:t>opportunity to use a professional security provider -</w:t>
+      </w:r>
+      <w:r>
+        <w:t xml:space="preserve"> Auth0. They provide an excellent</w:t>
+      </w:r>
+      <w:r>
+        <w:t>,</w:t>
+      </w:r>
+      <w:r>
+        <w:t xml:space="preserve"> secure</w:t>
+      </w:r>
+      <w:r>
+        <w:t xml:space="preserve">, </w:t>
+      </w:r>
+      <w:r>
+        <w:t xml:space="preserve">reliable </w:t>
+      </w:r>
+      <w:r>
+        <w:t>and compliant with the modern standards for cyber-security services</w:t>
+      </w:r>
+      <w:r>
+        <w:t xml:space="preserve"> to store, handle and protect my user</w:t>
+      </w:r>
+      <w:r>
+        <w:t xml:space="preserve"> </w:t>
+      </w:r>
+      <w:r>
+        <w:t xml:space="preserve">data, </w:t>
+      </w:r>
+      <w:r>
+        <w:t>while also being more than sufficient at efficiency, scalability and performance.</w:t>
+      </w:r>
+      <w:r>
+        <w:t xml:space="preserve"> For the rest of my data, I am going to use the proven and reliable MySQL relational databases, that provide me with all of the needed functionality and utility for HeardIT’s data requirements.</w:t>
+      </w:r>
+    </w:p>
+    <w:p>
+      <w:pPr>
+        <w:ind w:firstLine="567"/>
+      </w:pPr>
+      <w:r>
+        <w:t>With this, I complete my data distribution research.</w:t>
       </w:r>
     </w:p>
     <w:p>
@@ -2349,6 +2450,9 @@
           <w:numId w:val="27"/>
         </w:numPr>
       </w:pPr>
+      <w:r>
+        <w:t>MySQL. (n.d.). https://www.mysql.com/</w:t>
+      </w:r>
     </w:p>
     <w:bookmarkEnd w:id="4"/>
     <w:p>

</xml_diff>

<commit_message>
Added question 5 for data distribution and synchronization
</commit_message>
<xml_diff>
--- a/Documentation/Research/Research-DataDistribution-HeardIT.docx
+++ b/Documentation/Research/Research-DataDistribution-HeardIT.docx
@@ -2213,6 +2213,174 @@
     </w:p>
     <w:p>
       <w:pPr>
+        <w:pStyle w:val="ListParagraph"/>
+        <w:numPr>
+          <w:ilvl w:val="0"/>
+          <w:numId w:val="28"/>
+        </w:numPr>
+        <w:rPr>
+          <w:sz w:val="22"/>
+          <w:szCs w:val="24"/>
+          <w:u w:val="single"/>
+        </w:rPr>
+      </w:pPr>
+      <w:r>
+        <w:rPr>
+          <w:sz w:val="22"/>
+          <w:szCs w:val="24"/>
+          <w:u w:val="single"/>
+        </w:rPr>
+        <w:t xml:space="preserve">What is the most suitable approach </w:t>
+      </w:r>
+      <w:r>
+        <w:rPr>
+          <w:sz w:val="22"/>
+          <w:szCs w:val="24"/>
+          <w:u w:val="single"/>
+        </w:rPr>
+        <w:t xml:space="preserve">to distribute and synchronize the data </w:t>
+      </w:r>
+      <w:r>
+        <w:rPr>
+          <w:sz w:val="22"/>
+          <w:szCs w:val="24"/>
+          <w:u w:val="single"/>
+        </w:rPr>
+        <w:t>in</w:t>
+      </w:r>
+      <w:r>
+        <w:rPr>
+          <w:sz w:val="22"/>
+          <w:szCs w:val="24"/>
+          <w:u w:val="single"/>
+        </w:rPr>
+        <w:t xml:space="preserve"> the databases</w:t>
+      </w:r>
+      <w:r>
+        <w:rPr>
+          <w:sz w:val="22"/>
+          <w:szCs w:val="24"/>
+          <w:u w:val="single"/>
+        </w:rPr>
+        <w:t>?</w:t>
+      </w:r>
+    </w:p>
+    <w:p>
+      <w:pPr>
+        <w:rPr>
+          <w:sz w:val="22"/>
+          <w:szCs w:val="24"/>
+        </w:rPr>
+      </w:pPr>
+    </w:p>
+    <w:p>
+      <w:pPr>
+        <w:ind w:left="360" w:firstLine="360"/>
+      </w:pPr>
+      <w:r>
+        <w:t xml:space="preserve">Now that the types of </w:t>
+      </w:r>
+      <w:r>
+        <w:t xml:space="preserve">information HeardIT is working with and the kinds of </w:t>
+      </w:r>
+      <w:r>
+        <w:t>databases I am going to use to store and handle the informatio</w:t>
+      </w:r>
+      <w:r>
+        <w:t>n are established</w:t>
+      </w:r>
+      <w:r>
+        <w:t xml:space="preserve">, the next step is to research what approaches </w:t>
+      </w:r>
+      <w:r>
+        <w:t>can be utilized</w:t>
+      </w:r>
+      <w:r>
+        <w:t xml:space="preserve"> for distributing and synchronizing the data.</w:t>
+      </w:r>
+      <w:r>
+        <w:t xml:space="preserve"> This step will allow me to have a better understanding of how I can keep my data consistent while under high usage between all of the different databases that HeardIT is implementing. Properly setting up the synchronization and distribution of the information that is flowing through the application will also undoubtedly a</w:t>
+      </w:r>
+      <w:r>
+        <w:t>llow me to make the most out of the data and provide my users with the best possible experience on my platform.</w:t>
+      </w:r>
+    </w:p>
+    <w:p>
+      <w:pPr>
+        <w:ind w:left="360" w:firstLine="360"/>
+      </w:pPr>
+      <w:r>
+        <w:t xml:space="preserve">The first part of this is the proper synchronization of the data between the databases, and specifically, the MySQL databases that handle the songs metadata and other extra information such as comments, post and so on. </w:t>
+      </w:r>
+    </w:p>
+    <w:p>
+      <w:pPr>
+        <w:ind w:left="360" w:firstLine="360"/>
+      </w:pPr>
+    </w:p>
+    <w:p>
+      <w:pPr>
+        <w:ind w:left="360" w:firstLine="360"/>
+      </w:pPr>
+    </w:p>
+    <w:p>
+      <w:pPr>
+        <w:ind w:left="360" w:firstLine="360"/>
+        <w:rPr>
+          <w:rFonts w:asciiTheme="minorHAnsi" w:hAnsiTheme="minorHAnsi" w:cstheme="minorHAnsi"/>
+          <w:szCs w:val="20"/>
+        </w:rPr>
+      </w:pPr>
+      <w:r>
+        <w:rPr>
+          <w:szCs w:val="20"/>
+        </w:rPr>
+        <w:t xml:space="preserve">Methods used: </w:t>
+      </w:r>
+    </w:p>
+    <w:p>
+      <w:pPr>
+        <w:pStyle w:val="ListParagraph"/>
+        <w:numPr>
+          <w:ilvl w:val="0"/>
+          <w:numId w:val="32"/>
+        </w:numPr>
+      </w:pPr>
+      <w:r>
+        <w:rPr>
+          <w:rFonts w:asciiTheme="minorHAnsi" w:hAnsiTheme="minorHAnsi" w:cstheme="minorHAnsi"/>
+          <w:szCs w:val="20"/>
+        </w:rPr>
+        <w:t xml:space="preserve">Domain modelling – </w:t>
+      </w:r>
+    </w:p>
+    <w:p>
+      <w:pPr>
+        <w:pStyle w:val="ListParagraph"/>
+        <w:numPr>
+          <w:ilvl w:val="0"/>
+          <w:numId w:val="32"/>
+        </w:numPr>
+      </w:pPr>
+      <w:r>
+        <w:rPr>
+          <w:rFonts w:asciiTheme="minorHAnsi" w:hAnsiTheme="minorHAnsi" w:cstheme="minorHAnsi"/>
+          <w:szCs w:val="20"/>
+        </w:rPr>
+        <w:t xml:space="preserve">Community research - </w:t>
+      </w:r>
+    </w:p>
+    <w:p>
+      <w:pPr>
+        <w:spacing w:after="200" w:line="276" w:lineRule="auto"/>
+        <w:rPr>
+          <w:sz w:val="22"/>
+          <w:szCs w:val="24"/>
+        </w:rPr>
+      </w:pPr>
+    </w:p>
+    <w:p>
+      <w:pPr>
         <w:pStyle w:val="HeadingCustom1"/>
         <w:numPr>
           <w:ilvl w:val="0"/>
@@ -6837,7 +7005,7 @@
     <w:name w:val="Normal"/>
     <w:aliases w:val="Body Vanderlande"/>
     <w:qFormat/>
-    <w:rsid w:val="00193683"/>
+    <w:rsid w:val="005B1E34"/>
     <w:pPr>
       <w:spacing w:after="0" w:line="240" w:lineRule="atLeast"/>
     </w:pPr>

</xml_diff>

<commit_message>
New research question for the message broker
</commit_message>
<xml_diff>
--- a/Documentation/Research/Research-DataDistribution-HeardIT.docx
+++ b/Documentation/Research/Research-DataDistribution-HeardIT.docx
@@ -2588,11 +2588,9 @@
       <w:r>
         <w:t xml:space="preserve">The MySQL master-slave database replication is a common method used for distributing and synchronizing data across multiple database servers. It offers numerous benefits in terms of performance, availability and </w:t>
       </w:r>
-      <w:proofErr w:type="gramStart"/>
       <w:r>
         <w:t>scalability,</w:t>
       </w:r>
-      <w:proofErr w:type="gramEnd"/>
       <w:r>
         <w:t xml:space="preserve"> by establishing a master server that is responsible for handling all write operations and updates</w:t>
       </w:r>
@@ -2669,6 +2667,121 @@
       <w:pPr>
         <w:ind w:left="360" w:firstLine="360"/>
       </w:pPr>
+    </w:p>
+    <w:p>
+      <w:pPr>
+        <w:ind w:left="360" w:firstLine="360"/>
+      </w:pPr>
+    </w:p>
+    <w:p>
+      <w:pPr>
+        <w:ind w:left="360" w:firstLine="360"/>
+        <w:rPr>
+          <w:rFonts w:asciiTheme="minorHAnsi" w:hAnsiTheme="minorHAnsi" w:cstheme="minorHAnsi"/>
+          <w:szCs w:val="20"/>
+        </w:rPr>
+      </w:pPr>
+      <w:r>
+        <w:rPr>
+          <w:szCs w:val="20"/>
+        </w:rPr>
+        <w:t xml:space="preserve">Methods used: </w:t>
+      </w:r>
+    </w:p>
+    <w:p>
+      <w:pPr>
+        <w:pStyle w:val="ListParagraph"/>
+        <w:numPr>
+          <w:ilvl w:val="0"/>
+          <w:numId w:val="32"/>
+        </w:numPr>
+      </w:pPr>
+      <w:r>
+        <w:rPr>
+          <w:rFonts w:asciiTheme="minorHAnsi" w:hAnsiTheme="minorHAnsi" w:cstheme="minorHAnsi"/>
+          <w:szCs w:val="20"/>
+        </w:rPr>
+        <w:t xml:space="preserve">Domain modelling – </w:t>
+      </w:r>
+    </w:p>
+    <w:p>
+      <w:pPr>
+        <w:pStyle w:val="ListParagraph"/>
+        <w:numPr>
+          <w:ilvl w:val="0"/>
+          <w:numId w:val="32"/>
+        </w:numPr>
+      </w:pPr>
+      <w:r>
+        <w:rPr>
+          <w:rFonts w:asciiTheme="minorHAnsi" w:hAnsiTheme="minorHAnsi" w:cstheme="minorHAnsi"/>
+          <w:szCs w:val="20"/>
+        </w:rPr>
+        <w:t xml:space="preserve">Community research - </w:t>
+      </w:r>
+    </w:p>
+    <w:p>
+      <w:pPr>
+        <w:spacing w:after="200" w:line="276" w:lineRule="auto"/>
+        <w:rPr>
+          <w:sz w:val="22"/>
+          <w:szCs w:val="24"/>
+        </w:rPr>
+      </w:pPr>
+    </w:p>
+    <w:p>
+      <w:pPr>
+        <w:pStyle w:val="ListParagraph"/>
+        <w:numPr>
+          <w:ilvl w:val="0"/>
+          <w:numId w:val="28"/>
+        </w:numPr>
+        <w:rPr>
+          <w:sz w:val="22"/>
+          <w:szCs w:val="24"/>
+          <w:u w:val="single"/>
+        </w:rPr>
+      </w:pPr>
+      <w:r>
+        <w:rPr>
+          <w:sz w:val="22"/>
+          <w:szCs w:val="24"/>
+          <w:u w:val="single"/>
+        </w:rPr>
+        <w:t xml:space="preserve">What </w:t>
+      </w:r>
+      <w:r>
+        <w:rPr>
+          <w:sz w:val="22"/>
+          <w:szCs w:val="24"/>
+          <w:u w:val="single"/>
+        </w:rPr>
+        <w:t>is a suitable approach and technology for establishing communication between different services in the application</w:t>
+      </w:r>
+      <w:r>
+        <w:rPr>
+          <w:sz w:val="22"/>
+          <w:szCs w:val="24"/>
+          <w:u w:val="single"/>
+        </w:rPr>
+        <w:t>?</w:t>
+      </w:r>
+    </w:p>
+    <w:p>
+      <w:pPr>
+        <w:rPr>
+          <w:sz w:val="22"/>
+          <w:szCs w:val="24"/>
+        </w:rPr>
+      </w:pPr>
+    </w:p>
+    <w:p>
+      <w:pPr>
+        <w:ind w:left="360" w:firstLine="360"/>
+      </w:pPr>
+      <w:r>
+        <w:t>Message brokers-----</w:t>
+      </w:r>
     </w:p>
     <w:p>
       <w:pPr>
@@ -7457,7 +7570,7 @@
     <w:name w:val="Normal"/>
     <w:aliases w:val="Body Vanderlande"/>
     <w:qFormat/>
-    <w:rsid w:val="005B1E34"/>
+    <w:rsid w:val="001458BC"/>
     <w:pPr>
       <w:spacing w:after="0" w:line="240" w:lineRule="atLeast"/>
     </w:pPr>

</xml_diff>

<commit_message>
Message broker research done
</commit_message>
<xml_diff>
--- a/Documentation/Research/Research-DataDistribution-HeardIT.docx
+++ b/Documentation/Research/Research-DataDistribution-HeardIT.docx
@@ -2780,8 +2780,141 @@
         <w:ind w:left="360" w:firstLine="360"/>
       </w:pPr>
       <w:r>
-        <w:t>Message brokers-----</w:t>
-      </w:r>
+        <w:t>Microservice architecture allows for modern web-applications to be more flexible</w:t>
+      </w:r>
+      <w:r>
+        <w:t xml:space="preserve"> and modular by decoupling their services and components. This allows for a more robust, reliable, scalable and efficient applications that can handle massive loads while also retaining integrity and usability. Services are separated from each-other and in general, do not depend on each-other to function properly. However, there are many cases, where services need to be able to communicate and exchange data with other services so that multiple parts of the application can be simultaneously updated and kept consistent. </w:t>
+      </w:r>
+      <w:r>
+        <w:t xml:space="preserve">An example of such case would be, when a user </w:t>
+      </w:r>
+      <w:r>
+        <w:t xml:space="preserve">has </w:t>
+      </w:r>
+      <w:r>
+        <w:t xml:space="preserve">decided that they want to delete their account, a message broker is utilized to inform all manager services to delete the user’s information from all databases that the application </w:t>
+      </w:r>
+      <w:r>
+        <w:t xml:space="preserve">uses. </w:t>
+      </w:r>
+      <w:r>
+        <w:t xml:space="preserve">To </w:t>
+      </w:r>
+      <w:r>
+        <w:t>enable</w:t>
+      </w:r>
+      <w:r>
+        <w:t xml:space="preserve"> this, there exist the so called: </w:t>
+      </w:r>
+      <w:r>
+        <w:rPr>
+          <w:i/>
+          <w:iCs/>
+          <w:u w:val="single"/>
+        </w:rPr>
+        <w:t>message brokers</w:t>
+      </w:r>
+      <w:r>
+        <w:t xml:space="preserve">. </w:t>
+      </w:r>
+    </w:p>
+    <w:p>
+      <w:pPr>
+        <w:ind w:left="360" w:firstLine="360"/>
+      </w:pPr>
+      <w:r>
+        <w:t>Message brokers act as an intermediary platform facilitating the communication between different parts of the application</w:t>
+      </w:r>
+      <w:r>
+        <w:t xml:space="preserve">. </w:t>
+      </w:r>
+      <w:r>
+        <w:t>T</w:t>
+      </w:r>
+      <w:r>
+        <w:t>hey</w:t>
+      </w:r>
+      <w:r>
+        <w:t xml:space="preserve"> enable services to communicate through the usage of asynchronous messaging. It serves as a central hub where applications can send and receive messages, ensuring reliable and efficient </w:t>
+      </w:r>
+      <w:r>
+        <w:t>exchange of data. Services can send (produce), themselves, and receive (consume) messages from another service through the broker, allowing for a seamless and convenient integration and communication across the various different parts of the application. Additionally, message brokers provide features such as message queuing, routing, delivery guarantees and others, enhancing the scalability, reliability, and performance of a microservice application such as HeardIT.</w:t>
+      </w:r>
+    </w:p>
+    <w:p>
+      <w:pPr>
+        <w:ind w:left="360" w:firstLine="360"/>
+      </w:pPr>
+      <w:r>
+        <w:t xml:space="preserve">There a many different message brokers that can be applicable to my case such as Apache Kafka, RabbitMQ and ActiveMQ. </w:t>
+      </w:r>
+      <w:r>
+        <w:t>Each of these message brokers will provide me with all of the required capabilities to establish asynchronous communication between my services. In the end, after careful c</w:t>
+      </w:r>
+      <w:r>
+        <w:t>onsideration,</w:t>
+      </w:r>
+      <w:r>
+        <w:t xml:space="preserve"> I came to the conclusion that RabbitMQ is the preferred choice for me because of its ease of use, reliability and sufficient capabilities. Kafka and ActiveMQ are also fully capable of enabling the tasks that I require but </w:t>
+      </w:r>
+      <w:r>
+        <w:lastRenderedPageBreak/>
+        <w:t>come with a greater learning curve</w:t>
+      </w:r>
+      <w:r>
+        <w:t xml:space="preserve"> and also many functions which in my case would not be beneficial enough for HeardIT.</w:t>
+      </w:r>
+    </w:p>
+    <w:p>
+      <w:pPr>
+        <w:ind w:left="360" w:firstLine="360"/>
+      </w:pPr>
+      <w:r>
+        <w:t>RabbitMQ offers a rich set of messaging options and routing based on exchanges and bindings. It has a relatively straightforward configuration process, suitable for varying application requirements. Efficient memory usage and lightweight deployments contribute to its flexibility and appeal. It supports multiple messaging protocols and ensures message reliability with durable queues while also supporting complex routing, configured for the specific scenarios. RabbitMQ also supports a comprehensive UI which simplifies monitoring and administration. These features and capabilities make it a solid choice for the message broker product that I am going to use for HeardIT.</w:t>
+      </w:r>
+    </w:p>
+    <w:p>
+      <w:pPr>
+        <w:ind w:left="360" w:firstLine="360"/>
+      </w:pPr>
+      <w:r>
+        <w:t xml:space="preserve">The last step </w:t>
+      </w:r>
+      <w:r>
+        <w:t>is</w:t>
+      </w:r>
+      <w:r>
+        <w:t xml:space="preserve"> the implementation of RabbitMQ to </w:t>
+      </w:r>
+      <w:r>
+        <w:t>HeardIT. I came to the conclusion that having a separate message broker service would be the best approach. This service is separate and specializes in handling communication between the services. This allows for a more scalable and reliable message broker that can handle many different requests and can be independent from the other services in the application.</w:t>
+      </w:r>
+      <w:r>
+        <w:t xml:space="preserve"> This service has multiple queues that each has messages for the different services which communicate. Services subscribe to these queues and can produce and consume messages. This way the communication between the services is established and can be easily extended and configured. The RabbitMQ message broker service is also automatically deployed as a separated service to the Google Kubernetes engine.</w:t>
+      </w:r>
+    </w:p>
+    <w:p>
+      <w:pPr>
+        <w:ind w:left="360" w:firstLine="360"/>
+      </w:pPr>
+    </w:p>
+    <w:p>
+      <w:pPr>
+        <w:rPr>
+          <w:color w:val="FF0000"/>
+        </w:rPr>
+      </w:pPr>
+      <w:r>
+        <w:tab/>
+      </w:r>
+    </w:p>
+    <w:p>
+      <w:pPr>
+        <w:ind w:left="360" w:firstLine="360"/>
+        <w:rPr>
+          <w:color w:val="FF0000"/>
+        </w:rPr>
+      </w:pPr>
     </w:p>
     <w:p>
       <w:pPr>

</xml_diff>

<commit_message>
Security research draft 1 done, update to datadistr contents
</commit_message>
<xml_diff>
--- a/Documentation/Research/Research-DataDistribution-HeardIT.docx
+++ b/Documentation/Research/Research-DataDistribution-HeardIT.docx
@@ -293,7 +293,7 @@
             </w:rPr>
             <w:fldChar w:fldCharType="separate"/>
           </w:r>
-          <w:hyperlink w:anchor="_Toc167614967" w:history="1">
+          <w:hyperlink w:anchor="_Toc168837025" w:history="1">
             <w:r>
               <w:rPr>
                 <w:rStyle w:val="Hyperlink"/>
@@ -345,7 +345,7 @@
                 <w:noProof/>
                 <w:webHidden/>
               </w:rPr>
-              <w:instrText xml:space="preserve"> PAGEREF _Toc167614967 \h </w:instrText>
+              <w:instrText xml:space="preserve"> PAGEREF _Toc168837025 \h </w:instrText>
             </w:r>
             <w:r>
               <w:rPr>
@@ -390,7 +390,7 @@
               <w14:ligatures w14:val="standardContextual"/>
             </w:rPr>
           </w:pPr>
-          <w:hyperlink w:anchor="_Toc167614968" w:history="1">
+          <w:hyperlink w:anchor="_Toc168837026" w:history="1">
             <w:r>
               <w:rPr>
                 <w:rStyle w:val="Hyperlink"/>
@@ -442,7 +442,7 @@
                 <w:noProof/>
                 <w:webHidden/>
               </w:rPr>
-              <w:instrText xml:space="preserve"> PAGEREF _Toc167614968 \h </w:instrText>
+              <w:instrText xml:space="preserve"> PAGEREF _Toc168837026 \h </w:instrText>
             </w:r>
             <w:r>
               <w:rPr>
@@ -487,7 +487,7 @@
               <w14:ligatures w14:val="standardContextual"/>
             </w:rPr>
           </w:pPr>
-          <w:hyperlink w:anchor="_Toc167614969" w:history="1">
+          <w:hyperlink w:anchor="_Toc168837027" w:history="1">
             <w:r>
               <w:rPr>
                 <w:rStyle w:val="Hyperlink"/>
@@ -539,7 +539,7 @@
                 <w:noProof/>
                 <w:webHidden/>
               </w:rPr>
-              <w:instrText xml:space="preserve"> PAGEREF _Toc167614969 \h </w:instrText>
+              <w:instrText xml:space="preserve"> PAGEREF _Toc168837027 \h </w:instrText>
             </w:r>
             <w:r>
               <w:rPr>
@@ -584,7 +584,7 @@
               <w14:ligatures w14:val="standardContextual"/>
             </w:rPr>
           </w:pPr>
-          <w:hyperlink w:anchor="_Toc167614970" w:history="1">
+          <w:hyperlink w:anchor="_Toc168837028" w:history="1">
             <w:r>
               <w:rPr>
                 <w:rStyle w:val="Hyperlink"/>
@@ -636,7 +636,7 @@
                 <w:noProof/>
                 <w:webHidden/>
               </w:rPr>
-              <w:instrText xml:space="preserve"> PAGEREF _Toc167614970 \h </w:instrText>
+              <w:instrText xml:space="preserve"> PAGEREF _Toc168837028 \h </w:instrText>
             </w:r>
             <w:r>
               <w:rPr>
@@ -656,7 +656,7 @@
                 <w:noProof/>
                 <w:webHidden/>
               </w:rPr>
-              <w:t>7</w:t>
+              <w:t>9</w:t>
             </w:r>
             <w:r>
               <w:rPr>
@@ -701,7 +701,7 @@
           <w:lang w:val="en-US"/>
         </w:rPr>
       </w:pPr>
-      <w:bookmarkStart w:id="0" w:name="_Toc167614967"/>
+      <w:bookmarkStart w:id="0" w:name="_Toc168837025"/>
       <w:r>
         <w:rPr>
           <w:lang w:val="en-US"/>
@@ -800,7 +800,7 @@
           <w:lang w:val="en-US"/>
         </w:rPr>
       </w:pPr>
-      <w:bookmarkStart w:id="1" w:name="_Toc167614968"/>
+      <w:bookmarkStart w:id="1" w:name="_Toc168837026"/>
       <w:r>
         <w:rPr>
           <w:lang w:val="en-US"/>
@@ -930,7 +930,7 @@
           <w:lang w:val="en-US"/>
         </w:rPr>
       </w:pPr>
-      <w:bookmarkStart w:id="2" w:name="_Toc167614969"/>
+      <w:bookmarkStart w:id="2" w:name="_Toc168837027"/>
       <w:r>
         <w:rPr>
           <w:szCs w:val="28"/>
@@ -2990,7 +2990,7 @@
           <w:lang w:val="en-US"/>
         </w:rPr>
       </w:pPr>
-      <w:bookmarkStart w:id="3" w:name="_Toc167614970"/>
+      <w:bookmarkStart w:id="3" w:name="_Toc168837028"/>
       <w:r>
         <w:rPr>
           <w:szCs w:val="28"/>

</xml_diff>

<commit_message>
Updated references and table of contents
</commit_message>
<xml_diff>
--- a/Documentation/Research/Research-DataDistribution-HeardIT.docx
+++ b/Documentation/Research/Research-DataDistribution-HeardIT.docx
@@ -293,7 +293,7 @@
             </w:rPr>
             <w:fldChar w:fldCharType="separate"/>
           </w:r>
-          <w:hyperlink w:anchor="_Toc168908622" w:history="1">
+          <w:hyperlink w:anchor="_Toc168909974" w:history="1">
             <w:r>
               <w:rPr>
                 <w:rStyle w:val="Hyperlink"/>
@@ -345,7 +345,7 @@
                 <w:noProof/>
                 <w:webHidden/>
               </w:rPr>
-              <w:instrText xml:space="preserve"> PAGEREF _Toc168908622 \h </w:instrText>
+              <w:instrText xml:space="preserve"> PAGEREF _Toc168909974 \h </w:instrText>
             </w:r>
             <w:r>
               <w:rPr>
@@ -390,7 +390,7 @@
               <w14:ligatures w14:val="standardContextual"/>
             </w:rPr>
           </w:pPr>
-          <w:hyperlink w:anchor="_Toc168908623" w:history="1">
+          <w:hyperlink w:anchor="_Toc168909975" w:history="1">
             <w:r>
               <w:rPr>
                 <w:rStyle w:val="Hyperlink"/>
@@ -442,7 +442,7 @@
                 <w:noProof/>
                 <w:webHidden/>
               </w:rPr>
-              <w:instrText xml:space="preserve"> PAGEREF _Toc168908623 \h </w:instrText>
+              <w:instrText xml:space="preserve"> PAGEREF _Toc168909975 \h </w:instrText>
             </w:r>
             <w:r>
               <w:rPr>
@@ -487,7 +487,7 @@
               <w14:ligatures w14:val="standardContextual"/>
             </w:rPr>
           </w:pPr>
-          <w:hyperlink w:anchor="_Toc168908624" w:history="1">
+          <w:hyperlink w:anchor="_Toc168909976" w:history="1">
             <w:r>
               <w:rPr>
                 <w:rStyle w:val="Hyperlink"/>
@@ -539,7 +539,7 @@
                 <w:noProof/>
                 <w:webHidden/>
               </w:rPr>
-              <w:instrText xml:space="preserve"> PAGEREF _Toc168908624 \h </w:instrText>
+              <w:instrText xml:space="preserve"> PAGEREF _Toc168909976 \h </w:instrText>
             </w:r>
             <w:r>
               <w:rPr>
@@ -584,7 +584,7 @@
               <w14:ligatures w14:val="standardContextual"/>
             </w:rPr>
           </w:pPr>
-          <w:hyperlink w:anchor="_Toc168908625" w:history="1">
+          <w:hyperlink w:anchor="_Toc168909977" w:history="1">
             <w:r>
               <w:rPr>
                 <w:rStyle w:val="Hyperlink"/>
@@ -636,7 +636,7 @@
                 <w:noProof/>
                 <w:webHidden/>
               </w:rPr>
-              <w:instrText xml:space="preserve"> PAGEREF _Toc168908625 \h </w:instrText>
+              <w:instrText xml:space="preserve"> PAGEREF _Toc168909977 \h </w:instrText>
             </w:r>
             <w:r>
               <w:rPr>
@@ -701,7 +701,7 @@
           <w:lang w:val="en-US"/>
         </w:rPr>
       </w:pPr>
-      <w:bookmarkStart w:id="0" w:name="_Toc168908622"/>
+      <w:bookmarkStart w:id="0" w:name="_Toc168909974"/>
       <w:r>
         <w:rPr>
           <w:lang w:val="en-US"/>
@@ -800,7 +800,7 @@
           <w:lang w:val="en-US"/>
         </w:rPr>
       </w:pPr>
-      <w:bookmarkStart w:id="1" w:name="_Toc168908623"/>
+      <w:bookmarkStart w:id="1" w:name="_Toc168909975"/>
       <w:r>
         <w:rPr>
           <w:lang w:val="en-US"/>
@@ -930,7 +930,7 @@
           <w:lang w:val="en-US"/>
         </w:rPr>
       </w:pPr>
-      <w:bookmarkStart w:id="2" w:name="_Toc168908624"/>
+      <w:bookmarkStart w:id="2" w:name="_Toc168909976"/>
       <w:r>
         <w:rPr>
           <w:szCs w:val="28"/>
@@ -2361,7 +2361,18 @@
         <w:ind w:left="360" w:firstLine="360"/>
       </w:pPr>
       <w:r>
-        <w:t>The main method of doing database synchronization and distribution in MySQL is through replication. There are several types of replications that can be done each with its own perks and drawbacks.</w:t>
+        <w:t xml:space="preserve">The main method of doing database synchronization and distribution in MySQL is through replication. </w:t>
+      </w:r>
+      <w:r>
+        <w:t>(MySQL 8.4 Reference Manual::19 Replication, n.d.)</w:t>
+      </w:r>
+    </w:p>
+    <w:p>
+      <w:pPr>
+        <w:ind w:left="360" w:firstLine="360"/>
+      </w:pPr>
+      <w:r>
+        <w:t>There are several types of replications that can be done each with its own perks and drawbacks.</w:t>
       </w:r>
     </w:p>
     <w:p>
@@ -2607,6 +2618,12 @@
       <w:r>
         <w:t xml:space="preserve"> is used for finding the user’s desired songs. To do this I decided that splitting the databases that are used for all of the CRUD operations need to be separate, yet they need to be responsible for the synchronization of the searching services databases. This is best done using the Master-Slave replication method.</w:t>
       </w:r>
+      <w:r>
+        <w:t xml:space="preserve"> </w:t>
+      </w:r>
+      <w:r>
+        <w:t>(MySQL 8.4 Reference Manual::19 Replication, n.d.)</w:t>
+      </w:r>
     </w:p>
     <w:p>
       <w:pPr>
@@ -2615,11 +2632,9 @@
       <w:r>
         <w:t xml:space="preserve">The MySQL master-slave database replication is a common method used for distributing and synchronizing data across multiple database servers. It offers numerous benefits in terms of performance, availability and </w:t>
       </w:r>
-      <w:proofErr w:type="gramStart"/>
       <w:r>
         <w:t>scalability,</w:t>
       </w:r>
-      <w:proofErr w:type="gramEnd"/>
       <w:r>
         <w:t xml:space="preserve"> by establishing a master server that is responsible for handling all write operations and updates</w:t>
       </w:r>
@@ -2630,7 +2645,11 @@
         <w:t xml:space="preserve">One or more </w:t>
       </w:r>
       <w:r>
-        <w:t xml:space="preserve">slave servers replicate this data and focus primarily on read operations. This division of tasks effectively distributes the load and significantly improves the performance and responsiveness of the databases, especially in a read-heavy services like my </w:t>
+        <w:t xml:space="preserve">slave servers replicate this data and focus primarily on read operations. This division of tasks effectively distributes the load and significantly improves the </w:t>
+      </w:r>
+      <w:r>
+        <w:lastRenderedPageBreak/>
+        <w:t xml:space="preserve">performance and responsiveness of the databases, especially in a read-heavy services like my </w:t>
       </w:r>
       <w:proofErr w:type="spellStart"/>
       <w:r>
@@ -2650,7 +2669,6 @@
         <w:ind w:left="360" w:firstLine="360"/>
       </w:pPr>
       <w:r>
-        <w:lastRenderedPageBreak/>
         <w:t xml:space="preserve">Let’s get a more in-depth overview of the advantages that the master-slave replication comes with. The first primary advantage is the high availability. By maintaining multiple copies of the database on slave servers, the system ensures that the data remains accessible even if the master server experiences downtime or failures. In some cases, a slave replica can also temporarily be promoted to master so that disruptions are minimum and continuous access remains. Slave replicas can exist on their own which means that, for example, if my master database is down, my </w:t>
       </w:r>
       <w:proofErr w:type="spellStart"/>
@@ -2671,6 +2689,12 @@
       </w:r>
       <w:r>
         <w:t>For an application like HeardIT, read operations are going to be used much more often thus requiring more resources. Offloading the reading to the slave servers, allows the master server to handle the CRUD operations more effectively and efficiently, reducing bottlenecks and improving overall throughput. In a high operation requests scenarios and under heavy loads, scalability can also be enhanced by adding additional slave servers without making significant reconfigurations, allowing to scale horizontally. This flexibility makes it easier to manager increasing loads and ensures that the database can grow while maintaining integrity and usability.</w:t>
+      </w:r>
+      <w:r>
+        <w:t xml:space="preserve"> </w:t>
+      </w:r>
+      <w:r>
+        <w:t>(MySQL 8.4 Reference Manual::19 Replication, n.d.)</w:t>
       </w:r>
     </w:p>
     <w:p>
@@ -2740,7 +2764,28 @@
           <w:rFonts w:asciiTheme="minorHAnsi" w:hAnsiTheme="minorHAnsi" w:cstheme="minorHAnsi"/>
           <w:szCs w:val="20"/>
         </w:rPr>
-        <w:t xml:space="preserve">Domain modelling – </w:t>
+        <w:t xml:space="preserve">Community research </w:t>
+      </w:r>
+      <w:r>
+        <w:rPr>
+          <w:rFonts w:asciiTheme="minorHAnsi" w:hAnsiTheme="minorHAnsi" w:cstheme="minorHAnsi"/>
+          <w:szCs w:val="20"/>
+        </w:rPr>
+        <w:t>–</w:t>
+      </w:r>
+      <w:r>
+        <w:rPr>
+          <w:rFonts w:asciiTheme="minorHAnsi" w:hAnsiTheme="minorHAnsi" w:cstheme="minorHAnsi"/>
+          <w:szCs w:val="20"/>
+        </w:rPr>
+        <w:t xml:space="preserve"> </w:t>
+      </w:r>
+      <w:r>
+        <w:rPr>
+          <w:rFonts w:asciiTheme="minorHAnsi" w:hAnsiTheme="minorHAnsi" w:cstheme="minorHAnsi"/>
+          <w:szCs w:val="20"/>
+        </w:rPr>
+        <w:t>this method was used to find out what methods other people and colleagues have done to distribute and replicate the database structure</w:t>
       </w:r>
     </w:p>
     <w:p>
@@ -2756,7 +2801,41 @@
           <w:rFonts w:asciiTheme="minorHAnsi" w:hAnsiTheme="minorHAnsi" w:cstheme="minorHAnsi"/>
           <w:szCs w:val="20"/>
         </w:rPr>
-        <w:t xml:space="preserve">Community research - </w:t>
+        <w:t>Available product analysis – this method was used to determine the capabilities of database replication and how it can benefit me</w:t>
+      </w:r>
+    </w:p>
+    <w:p>
+      <w:pPr>
+        <w:pStyle w:val="ListParagraph"/>
+        <w:numPr>
+          <w:ilvl w:val="0"/>
+          <w:numId w:val="32"/>
+        </w:numPr>
+      </w:pPr>
+      <w:r>
+        <w:rPr>
+          <w:rFonts w:asciiTheme="minorHAnsi" w:hAnsiTheme="minorHAnsi" w:cstheme="minorHAnsi"/>
+          <w:szCs w:val="20"/>
+        </w:rPr>
+        <w:t>Document analysis – this method was used to determine how to do database replication in MySQL</w:t>
+      </w:r>
+    </w:p>
+    <w:p>
+      <w:pPr>
+        <w:pStyle w:val="ListParagraph"/>
+        <w:numPr>
+          <w:ilvl w:val="0"/>
+          <w:numId w:val="32"/>
+        </w:numPr>
+      </w:pPr>
+      <w:r>
+        <w:t>I</w:t>
+      </w:r>
+      <w:r>
+        <w:t>T</w:t>
+      </w:r>
+      <w:r>
+        <w:t xml:space="preserve"> architecture sketching – this method was used to determine why I need to replicate my databases and how the services interact with it</w:t>
       </w:r>
     </w:p>
     <w:p>
@@ -2879,7 +2958,17 @@
         <w:t xml:space="preserve"> enable services to communicate through the usage of asynchronous messaging. It serves as a central hub where applications can send and receive messages, ensuring reliable and efficient </w:t>
       </w:r>
       <w:r>
-        <w:t>exchange of data. Services can send (produce), themselves, and receive (consume) messages from another service through the broker, allowing for a seamless and convenient integration and communication across the various different parts of the application. Additionally, message brokers provide features such as message queuing, routing, delivery guarantees and others, enhancing the scalability, reliability, and performance of a microservice application such as HeardIT.</w:t>
+        <w:t xml:space="preserve">exchange of data. Services can send (produce), themselves, and receive (consume) messages from another service through the broker, allowing for a seamless and convenient integration and communication across the various different parts of the application. Additionally, message brokers provide </w:t>
+      </w:r>
+      <w:r>
+        <w:lastRenderedPageBreak/>
+        <w:t>features such as message queuing, routing, delivery guarantees and others, enhancing the scalability, reliability, and performance of a microservice application such as HeardIT.</w:t>
+      </w:r>
+      <w:r>
+        <w:t xml:space="preserve"> </w:t>
+      </w:r>
+      <w:r>
+        <w:t>(What Is a Message Broker? | VMware, 2023)</w:t>
       </w:r>
     </w:p>
     <w:p>
@@ -2896,14 +2985,16 @@
         <w:t>onsideration,</w:t>
       </w:r>
       <w:r>
-        <w:t xml:space="preserve"> I came to the conclusion that RabbitMQ is the preferred choice for me because of its ease of use, reliability and sufficient capabilities. Kafka and ActiveMQ are also fully capable of enabling the tasks that I require but </w:t>
-      </w:r>
-      <w:r>
-        <w:lastRenderedPageBreak/>
-        <w:t>come with a greater learning curve</w:t>
+        <w:t xml:space="preserve"> I came to the conclusion that RabbitMQ is the preferred choice for me because of its ease of use, reliability and sufficient capabilities. Kafka and ActiveMQ are also fully capable of enabling the tasks that I require but come with a greater learning curve</w:t>
       </w:r>
       <w:r>
         <w:t xml:space="preserve"> and also many functions which in my case would not be beneficial enough for HeardIT.</w:t>
+      </w:r>
+      <w:r>
+        <w:t xml:space="preserve"> </w:t>
+      </w:r>
+      <w:r>
+        <w:t>(What Is a Message Broker? | VMware, 2023)</w:t>
       </w:r>
     </w:p>
     <w:p>
@@ -2913,6 +3004,12 @@
       <w:r>
         <w:t>RabbitMQ offers a rich set of messaging options and routing based on exchanges and bindings. It has a relatively straightforward configuration process, suitable for varying application requirements. Efficient memory usage and lightweight deployments contribute to its flexibility and appeal. It supports multiple messaging protocols and ensures message reliability with durable queues while also supporting complex routing, configured for the specific scenarios. RabbitMQ also supports a comprehensive UI which simplifies monitoring and administration. These features and capabilities make it a solid choice for the message broker product that I am going to use for HeardIT.</w:t>
       </w:r>
+      <w:r>
+        <w:t xml:space="preserve"> </w:t>
+      </w:r>
+      <w:r>
+        <w:t>(RabbitMQ Tutorials | RabbitMQ, n.d.)</w:t>
+      </w:r>
     </w:p>
     <w:p>
       <w:pPr>
@@ -2933,33 +3030,12 @@
       <w:r>
         <w:t xml:space="preserve"> This service has multiple queues that each has messages for the different services which communicate. Services subscribe to these queues and can produce and consume messages. This way the communication between the services is established and can be easily extended and configured. The RabbitMQ message broker service is also automatically deployed as a separated service to the Google Kubernetes engine.</w:t>
       </w:r>
-    </w:p>
-    <w:p>
-      <w:pPr>
-        <w:ind w:left="360" w:firstLine="360"/>
-      </w:pPr>
     </w:p>
     <w:p>
       <w:pPr>
         <w:rPr>
           <w:color w:val="FF0000"/>
         </w:rPr>
-      </w:pPr>
-      <w:r>
-        <w:tab/>
-      </w:r>
-    </w:p>
-    <w:p>
-      <w:pPr>
-        <w:ind w:left="360" w:firstLine="360"/>
-        <w:rPr>
-          <w:color w:val="FF0000"/>
-        </w:rPr>
-      </w:pPr>
-    </w:p>
-    <w:p>
-      <w:pPr>
-        <w:ind w:left="360" w:firstLine="360"/>
       </w:pPr>
     </w:p>
     <w:p>
@@ -2990,7 +3066,21 @@
           <w:rFonts w:asciiTheme="minorHAnsi" w:hAnsiTheme="minorHAnsi" w:cstheme="minorHAnsi"/>
           <w:szCs w:val="20"/>
         </w:rPr>
-        <w:t xml:space="preserve">Domain modelling – </w:t>
+        <w:t>Problem analysis</w:t>
+      </w:r>
+      <w:r>
+        <w:rPr>
+          <w:rFonts w:asciiTheme="minorHAnsi" w:hAnsiTheme="minorHAnsi" w:cstheme="minorHAnsi"/>
+          <w:szCs w:val="20"/>
+        </w:rPr>
+        <w:t xml:space="preserve"> – </w:t>
+      </w:r>
+      <w:r>
+        <w:rPr>
+          <w:rFonts w:asciiTheme="minorHAnsi" w:hAnsiTheme="minorHAnsi" w:cstheme="minorHAnsi"/>
+          <w:szCs w:val="20"/>
+        </w:rPr>
+        <w:t>this method was used to determine what exactly I need and why I need to implement message brokers in my application</w:t>
       </w:r>
     </w:p>
     <w:p>
@@ -3006,7 +3096,40 @@
           <w:rFonts w:asciiTheme="minorHAnsi" w:hAnsiTheme="minorHAnsi" w:cstheme="minorHAnsi"/>
           <w:szCs w:val="20"/>
         </w:rPr>
-        <w:t xml:space="preserve">Community research - </w:t>
+        <w:t xml:space="preserve">Community research </w:t>
+      </w:r>
+      <w:r>
+        <w:rPr>
+          <w:rFonts w:asciiTheme="minorHAnsi" w:hAnsiTheme="minorHAnsi" w:cstheme="minorHAnsi"/>
+          <w:szCs w:val="20"/>
+        </w:rPr>
+        <w:t>–</w:t>
+      </w:r>
+      <w:r>
+        <w:rPr>
+          <w:rFonts w:asciiTheme="minorHAnsi" w:hAnsiTheme="minorHAnsi" w:cstheme="minorHAnsi"/>
+          <w:szCs w:val="20"/>
+        </w:rPr>
+        <w:t xml:space="preserve"> </w:t>
+      </w:r>
+      <w:r>
+        <w:rPr>
+          <w:rFonts w:asciiTheme="minorHAnsi" w:hAnsiTheme="minorHAnsi" w:cstheme="minorHAnsi"/>
+          <w:szCs w:val="20"/>
+        </w:rPr>
+        <w:t>this method was used to determine what other people have used for communication between services</w:t>
+      </w:r>
+    </w:p>
+    <w:p>
+      <w:pPr>
+        <w:pStyle w:val="ListParagraph"/>
+        <w:numPr>
+          <w:ilvl w:val="0"/>
+          <w:numId w:val="32"/>
+        </w:numPr>
+      </w:pPr>
+      <w:r>
+        <w:t>Document analysis - this method was used to find out how to use and implement RabbitMQ into my application</w:t>
       </w:r>
     </w:p>
     <w:p>
@@ -3031,7 +3154,7 @@
           <w:lang w:val="en-US"/>
         </w:rPr>
       </w:pPr>
-      <w:bookmarkStart w:id="5" w:name="_Toc168908625"/>
+      <w:bookmarkStart w:id="5" w:name="_Toc168909977"/>
       <w:r>
         <w:rPr>
           <w:szCs w:val="28"/>
@@ -3097,6 +3220,9 @@
       <w:proofErr w:type="spellEnd"/>
       <w:r>
         <w:t xml:space="preserve"> data requirements.</w:t>
+      </w:r>
+      <w:r>
+        <w:t xml:space="preserve"> My MySQL databases for my metadata will be replicated using the master-slave replication method so that scalability and reliability is improved. For communication between the services, I am going to use RabbitMQ message broker to establish the needed asynchronous connection and data distribution between the services.</w:t>
       </w:r>
     </w:p>
     <w:p>
@@ -3266,7 +3392,51 @@
         </w:numPr>
       </w:pPr>
       <w:r>
-        <w:t>MySQL. (n.d.). https://www.mysql.com/</w:t>
+        <w:t xml:space="preserve">MySQL. (n.d.). </w:t>
+      </w:r>
+      <w:hyperlink r:id="rId13" w:history="1">
+        <w:r>
+          <w:rPr>
+            <w:rStyle w:val="Hyperlink"/>
+          </w:rPr>
+          <w:t>https://www.mysql.com/</w:t>
+        </w:r>
+      </w:hyperlink>
+    </w:p>
+    <w:p>
+      <w:pPr>
+        <w:pStyle w:val="ListParagraph"/>
+        <w:numPr>
+          <w:ilvl w:val="0"/>
+          <w:numId w:val="27"/>
+        </w:numPr>
+      </w:pPr>
+      <w:r>
+        <w:t>MySQL:: MySQL 8.4 Reference Manual :: 19 Replication. (n.d.). https://dev.mysql.com/doc/refman/8.4/en/replication.html</w:t>
+      </w:r>
+    </w:p>
+    <w:p>
+      <w:pPr>
+        <w:pStyle w:val="ListParagraph"/>
+        <w:numPr>
+          <w:ilvl w:val="0"/>
+          <w:numId w:val="27"/>
+        </w:numPr>
+      </w:pPr>
+      <w:r>
+        <w:t>What is a Message Broker? | VMware. (2023, June 20). VMware. https://www.vmware.com/topics/glossary/content/message-brokers.html#:~:text=RabbitMQ%20is%20an%20open%20source%20distributed%20message%20broker%20with%20event,popular%20message%20brokers%20in%20use.</w:t>
+      </w:r>
+    </w:p>
+    <w:p>
+      <w:pPr>
+        <w:pStyle w:val="ListParagraph"/>
+        <w:numPr>
+          <w:ilvl w:val="0"/>
+          <w:numId w:val="27"/>
+        </w:numPr>
+      </w:pPr>
+      <w:r>
+        <w:t>RabbitMQ Tutorials | RabbitMQ. (n.d.). https://www.rabbitmq.com/tutorials</w:t>
       </w:r>
     </w:p>
     <w:bookmarkEnd w:id="6"/>
@@ -3276,7 +3446,7 @@
       </w:pPr>
     </w:p>
     <w:sectPr>
-      <w:footerReference w:type="default" r:id="rId13"/>
+      <w:footerReference w:type="default" r:id="rId14"/>
       <w:pgSz w:w="11907" w:h="16840" w:code="9"/>
       <w:pgMar w:top="1560" w:right="1134" w:bottom="1134" w:left="1560" w:header="567" w:footer="510" w:gutter="0"/>
       <w:cols w:space="708"/>

</xml_diff>

<commit_message>
Last updates to research docs
</commit_message>
<xml_diff>
--- a/Documentation/Research/Research-DataDistribution-HeardIT.docx
+++ b/Documentation/Research/Research-DataDistribution-HeardIT.docx
@@ -293,7 +293,7 @@
             </w:rPr>
             <w:fldChar w:fldCharType="separate"/>
           </w:r>
-          <w:hyperlink w:anchor="_Toc169431241" w:history="1">
+          <w:hyperlink w:anchor="_Toc169437036" w:history="1">
             <w:r>
               <w:rPr>
                 <w:rStyle w:val="Hyperlink"/>
@@ -345,7 +345,7 @@
                 <w:noProof/>
                 <w:webHidden/>
               </w:rPr>
-              <w:instrText xml:space="preserve"> PAGEREF _Toc169431241 \h </w:instrText>
+              <w:instrText xml:space="preserve"> PAGEREF _Toc169437036 \h </w:instrText>
             </w:r>
             <w:r>
               <w:rPr>
@@ -390,7 +390,7 @@
               <w14:ligatures w14:val="standardContextual"/>
             </w:rPr>
           </w:pPr>
-          <w:hyperlink w:anchor="_Toc169431242" w:history="1">
+          <w:hyperlink w:anchor="_Toc169437037" w:history="1">
             <w:r>
               <w:rPr>
                 <w:rStyle w:val="Hyperlink"/>
@@ -442,7 +442,7 @@
                 <w:noProof/>
                 <w:webHidden/>
               </w:rPr>
-              <w:instrText xml:space="preserve"> PAGEREF _Toc169431242 \h </w:instrText>
+              <w:instrText xml:space="preserve"> PAGEREF _Toc169437037 \h </w:instrText>
             </w:r>
             <w:r>
               <w:rPr>
@@ -487,7 +487,7 @@
               <w14:ligatures w14:val="standardContextual"/>
             </w:rPr>
           </w:pPr>
-          <w:hyperlink w:anchor="_Toc169431243" w:history="1">
+          <w:hyperlink w:anchor="_Toc169437038" w:history="1">
             <w:r>
               <w:rPr>
                 <w:rStyle w:val="Hyperlink"/>
@@ -539,7 +539,7 @@
                 <w:noProof/>
                 <w:webHidden/>
               </w:rPr>
-              <w:instrText xml:space="preserve"> PAGEREF _Toc169431243 \h </w:instrText>
+              <w:instrText xml:space="preserve"> PAGEREF _Toc169437038 \h </w:instrText>
             </w:r>
             <w:r>
               <w:rPr>
@@ -584,7 +584,7 @@
               <w14:ligatures w14:val="standardContextual"/>
             </w:rPr>
           </w:pPr>
-          <w:hyperlink w:anchor="_Toc169431244" w:history="1">
+          <w:hyperlink w:anchor="_Toc169437039" w:history="1">
             <w:r>
               <w:rPr>
                 <w:rStyle w:val="Hyperlink"/>
@@ -636,7 +636,7 @@
                 <w:noProof/>
                 <w:webHidden/>
               </w:rPr>
-              <w:instrText xml:space="preserve"> PAGEREF _Toc169431244 \h </w:instrText>
+              <w:instrText xml:space="preserve"> PAGEREF _Toc169437039 \h </w:instrText>
             </w:r>
             <w:r>
               <w:rPr>
@@ -701,7 +701,7 @@
           <w:lang w:val="en-US"/>
         </w:rPr>
       </w:pPr>
-      <w:bookmarkStart w:id="0" w:name="_Toc169431241"/>
+      <w:bookmarkStart w:id="0" w:name="_Toc169437036"/>
       <w:r>
         <w:rPr>
           <w:lang w:val="en-US"/>
@@ -800,7 +800,7 @@
           <w:lang w:val="en-US"/>
         </w:rPr>
       </w:pPr>
-      <w:bookmarkStart w:id="1" w:name="_Toc169431242"/>
+      <w:bookmarkStart w:id="1" w:name="_Toc169437037"/>
       <w:r>
         <w:rPr>
           <w:lang w:val="en-US"/>
@@ -930,7 +930,7 @@
           <w:lang w:val="en-US"/>
         </w:rPr>
       </w:pPr>
-      <w:bookmarkStart w:id="2" w:name="_Toc169431243"/>
+      <w:bookmarkStart w:id="2" w:name="_Toc169437038"/>
       <w:r>
         <w:rPr>
           <w:szCs w:val="28"/>
@@ -1379,10 +1379,7 @@
         <w:t xml:space="preserve"> They can also have sophisticated integrated methods for distributing and extracting the files stored within them. They are also designed to be scalable and cloud native. Creating such a system from scratch is not worth in this case since there are already cloud file storage systems that can be utilized such as Google Cloud Storage or Amazon S3. Spotify and SoundCloud use services like Google Cloud Storage and Amazon S3 to keep their song files and provide their users with a pleasant experience.</w:t>
       </w:r>
       <w:r>
-        <w:t xml:space="preserve"> </w:t>
-      </w:r>
-      <w:r>
-        <w:t>(How Does Spotify Work? Spotify Tech Stack Explored, 2023)</w:t>
+        <w:t xml:space="preserve"> (How Does Spotify Work? Spotify Tech Stack Explored, 2023)</w:t>
       </w:r>
     </w:p>
     <w:p>
@@ -1424,10 +1421,7 @@
         <w:t>deal with storing the actual files, thus allowing them to handle all of the information about the songs that needs to be stored. For these kinds of databases, Spotify and SoundCloud use relational databases like PostrgreSQL and NoSQL databases like Cassandra.</w:t>
       </w:r>
       <w:r>
-        <w:t xml:space="preserve"> </w:t>
-      </w:r>
-      <w:r>
-        <w:t>(How Does Spotify Work? Spotify Tech Stack Explored, 2023)</w:t>
+        <w:t xml:space="preserve"> (How Does Spotify Work? Spotify Tech Stack Explored, 2023)</w:t>
       </w:r>
     </w:p>
     <w:p>
@@ -1916,10 +1910,7 @@
         <w:t>-maintained authentication, authorization and user storage database. It will also allow me to gain valuable experience using such a service which I see a beneficial part of my developer knowledge.</w:t>
       </w:r>
       <w:r>
-        <w:t xml:space="preserve"> </w:t>
-      </w:r>
-      <w:r>
-        <w:t>(AuTH0: Key Features, Technical Overview, and Alternatives, 2024)</w:t>
+        <w:t xml:space="preserve"> (AuTH0: Key Features, Technical Overview, and Alternatives, 2024)</w:t>
       </w:r>
     </w:p>
     <w:p>
@@ -2205,10 +2196,7 @@
         <w:t xml:space="preserve"> such as the HeardIT web-application.</w:t>
       </w:r>
       <w:r>
-        <w:t xml:space="preserve"> </w:t>
-      </w:r>
-      <w:r>
-        <w:t>(MySQL, n.d.)</w:t>
+        <w:t xml:space="preserve"> (MySQL, n.d.)</w:t>
       </w:r>
     </w:p>
     <w:p>
@@ -3169,7 +3157,7 @@
           <w:lang w:val="en-US"/>
         </w:rPr>
       </w:pPr>
-      <w:bookmarkStart w:id="5" w:name="_Toc169431244"/>
+      <w:bookmarkStart w:id="5" w:name="_Toc169437039"/>
       <w:r>
         <w:rPr>
           <w:szCs w:val="28"/>

</xml_diff>